<commit_message>
major perubahan: admin bisa ubah dokumen yang sudah di approve, proses dokumen dilatar belakang, perbaikan select speaker di rundown, tambah keterangan mak
</commit_message>
<xml_diff>
--- a/public/templates/sk.docx
+++ b/public/templates/sk.docx
@@ -5548,7 +5548,7 @@
                 <w:sz w:val="20"/>
                 <w:szCs w:val="20"/>
               </w:rPr>
-              <w:t xml:space="preserve">DIPA BLU </w:t>
+              <w:t>${</w:t>
             </w:r>
             <w:proofErr w:type="spellStart"/>
             <w:r>
@@ -5557,7 +5557,7 @@
                 <w:sz w:val="20"/>
                 <w:szCs w:val="20"/>
               </w:rPr>
-              <w:t>Tahun</w:t>
+              <w:t>keterangan_mak</w:t>
             </w:r>
             <w:proofErr w:type="spellEnd"/>
             <w:r>
@@ -5566,181 +5566,23 @@
                 <w:sz w:val="20"/>
                 <w:szCs w:val="20"/>
               </w:rPr>
-              <w:t xml:space="preserve"> </w:t>
-            </w:r>
-            <w:proofErr w:type="spellStart"/>
+              <w:t>}</w:t>
+            </w:r>
             <w:r>
               <w:rPr>
                 <w:rFonts w:ascii="Arial Narrow" w:hAnsi="Arial Narrow" w:cs="Arial"/>
                 <w:sz w:val="20"/>
                 <w:szCs w:val="20"/>
               </w:rPr>
-              <w:t>Anggaran</w:t>
-            </w:r>
-            <w:proofErr w:type="spellEnd"/>
+              <w:t>.</w:t>
+            </w:r>
             <w:r>
               <w:rPr>
                 <w:rFonts w:ascii="Arial Narrow" w:hAnsi="Arial Narrow" w:cs="Arial"/>
                 <w:sz w:val="20"/>
                 <w:szCs w:val="20"/>
               </w:rPr>
-              <w:t xml:space="preserve"> </w:t>
-            </w:r>
-            <w:r>
-              <w:rPr>
-                <w:rFonts w:ascii="Arial Narrow" w:hAnsi="Arial Narrow" w:cs="Arial"/>
-                <w:sz w:val="20"/>
-                <w:szCs w:val="20"/>
-              </w:rPr>
-              <w:t>${</w:t>
-            </w:r>
-            <w:proofErr w:type="spellStart"/>
-            <w:r>
-              <w:rPr>
-                <w:rFonts w:ascii="Arial Narrow" w:hAnsi="Arial Narrow" w:cs="Arial"/>
-                <w:sz w:val="20"/>
-                <w:szCs w:val="20"/>
-              </w:rPr>
-              <w:t>current_year</w:t>
-            </w:r>
-            <w:proofErr w:type="spellEnd"/>
-            <w:r>
-              <w:rPr>
-                <w:rFonts w:ascii="Arial Narrow" w:hAnsi="Arial Narrow" w:cs="Arial"/>
-                <w:sz w:val="20"/>
-                <w:szCs w:val="20"/>
-              </w:rPr>
-              <w:t>}</w:t>
-            </w:r>
-            <w:r>
-              <w:rPr>
-                <w:rFonts w:ascii="Arial Narrow" w:hAnsi="Arial Narrow" w:cs="Arial"/>
-                <w:sz w:val="20"/>
-                <w:szCs w:val="20"/>
-              </w:rPr>
-              <w:t xml:space="preserve"> UIN Sunan </w:t>
-            </w:r>
-            <w:proofErr w:type="spellStart"/>
-            <w:r>
-              <w:rPr>
-                <w:rFonts w:ascii="Arial Narrow" w:hAnsi="Arial Narrow" w:cs="Arial"/>
-                <w:sz w:val="20"/>
-                <w:szCs w:val="20"/>
-              </w:rPr>
-              <w:t>Kalijaga</w:t>
-            </w:r>
-            <w:proofErr w:type="spellEnd"/>
-            <w:r>
-              <w:rPr>
-                <w:rFonts w:ascii="Arial Narrow" w:hAnsi="Arial Narrow" w:cs="Arial"/>
-                <w:sz w:val="20"/>
-                <w:szCs w:val="20"/>
-              </w:rPr>
-              <w:t xml:space="preserve"> Yogyakarta </w:t>
-            </w:r>
-            <w:proofErr w:type="spellStart"/>
-            <w:r>
-              <w:rPr>
-                <w:rFonts w:ascii="Arial Narrow" w:hAnsi="Arial Narrow" w:cs="Arial"/>
-                <w:sz w:val="20"/>
-                <w:szCs w:val="20"/>
-              </w:rPr>
-              <w:t>Nomor</w:t>
-            </w:r>
-            <w:proofErr w:type="spellEnd"/>
-            <w:r>
-              <w:rPr>
-                <w:rFonts w:ascii="Arial Narrow" w:hAnsi="Arial Narrow" w:cs="Arial"/>
-                <w:sz w:val="20"/>
-                <w:szCs w:val="20"/>
-              </w:rPr>
-              <w:t xml:space="preserve"> </w:t>
-            </w:r>
-            <w:r>
-              <w:rPr>
-                <w:rFonts w:ascii="Arial Narrow" w:hAnsi="Arial Narrow" w:cs="Arial"/>
-                <w:sz w:val="20"/>
-                <w:szCs w:val="20"/>
-              </w:rPr>
-              <w:t>${</w:t>
-            </w:r>
-            <w:proofErr w:type="spellStart"/>
-            <w:r>
-              <w:rPr>
-                <w:rFonts w:ascii="Arial Narrow" w:hAnsi="Arial Narrow" w:cs="Arial"/>
-                <w:sz w:val="20"/>
-                <w:szCs w:val="20"/>
-              </w:rPr>
-              <w:t>nomor_mak</w:t>
-            </w:r>
-            <w:proofErr w:type="spellEnd"/>
-            <w:r>
-              <w:rPr>
-                <w:rFonts w:ascii="Arial Narrow" w:hAnsi="Arial Narrow" w:cs="Arial"/>
-                <w:sz w:val="20"/>
-                <w:szCs w:val="20"/>
-              </w:rPr>
-              <w:t>}</w:t>
-            </w:r>
-            <w:r>
-              <w:rPr>
-                <w:rFonts w:ascii="Arial Narrow" w:hAnsi="Arial Narrow" w:cs="Arial"/>
-                <w:sz w:val="20"/>
-                <w:szCs w:val="20"/>
-              </w:rPr>
-              <w:t xml:space="preserve"> </w:t>
-            </w:r>
-            <w:proofErr w:type="spellStart"/>
-            <w:r>
-              <w:rPr>
-                <w:rFonts w:ascii="Arial Narrow" w:hAnsi="Arial Narrow" w:cs="Arial"/>
-                <w:sz w:val="20"/>
-                <w:szCs w:val="20"/>
-              </w:rPr>
-              <w:t>Tanggal</w:t>
-            </w:r>
-            <w:proofErr w:type="spellEnd"/>
-            <w:r>
-              <w:rPr>
-                <w:rFonts w:ascii="Arial Narrow" w:hAnsi="Arial Narrow" w:cs="Arial"/>
-                <w:sz w:val="20"/>
-                <w:szCs w:val="20"/>
-              </w:rPr>
-              <w:t xml:space="preserve"> </w:t>
-            </w:r>
-            <w:r>
-              <w:rPr>
-                <w:rFonts w:ascii="Arial Narrow" w:hAnsi="Arial Narrow" w:cs="Arial"/>
-                <w:sz w:val="20"/>
-                <w:szCs w:val="20"/>
-              </w:rPr>
-              <w:t>${</w:t>
-            </w:r>
-            <w:proofErr w:type="spellStart"/>
-            <w:r>
-              <w:rPr>
-                <w:rFonts w:ascii="Arial Narrow" w:hAnsi="Arial Narrow" w:cs="Arial"/>
-                <w:sz w:val="20"/>
-                <w:szCs w:val="20"/>
-              </w:rPr>
-              <w:t>tanggal_nomor_mak</w:t>
-            </w:r>
-            <w:proofErr w:type="spellEnd"/>
-            <w:r>
-              <w:rPr>
-                <w:rFonts w:ascii="Arial Narrow" w:hAnsi="Arial Narrow" w:cs="Arial"/>
-                <w:sz w:val="20"/>
-                <w:szCs w:val="20"/>
-              </w:rPr>
-              <w:t>}</w:t>
-            </w:r>
-            <w:r>
-              <w:rPr>
-                <w:rFonts w:ascii="Arial Narrow" w:hAnsi="Arial Narrow" w:cs="Arial"/>
-                <w:sz w:val="20"/>
-                <w:szCs w:val="20"/>
-              </w:rPr>
-              <w:t>.</w:t>
+              <w:tab/>
             </w:r>
           </w:p>
         </w:tc>

</xml_diff>